<commit_message>
add one week for camp.
</commit_message>
<xml_diff>
--- a/web/swan/images/swan_spc_17_registration.docx
+++ b/web/swan/images/swan_spc_17_registration.docx
@@ -211,7 +211,7 @@
           <w:sz w:val="28"/>
           <w:szCs w:val="28"/>
         </w:rPr>
-        <w:t xml:space="preserve"> 14</w:t>
+        <w:t xml:space="preserve"> 21</w:t>
       </w:r>
       <w:r>
         <w:rPr>
@@ -1345,7 +1345,6 @@
         </w:rPr>
         <w:t xml:space="preserve">SWAN </w:t>
       </w:r>
-      <w:bookmarkStart w:id="0" w:name="_GoBack"/>
       <w:r>
         <w:rPr>
           <w:color w:val="auto"/>
@@ -1360,16 +1359,7 @@
           <w:sz w:val="32"/>
           <w:szCs w:val="32"/>
         </w:rPr>
-        <w:t xml:space="preserve"> </w:t>
-      </w:r>
-      <w:bookmarkEnd w:id="0"/>
-      <w:r>
-        <w:rPr>
-          <w:color w:val="auto"/>
-          <w:sz w:val="32"/>
-          <w:szCs w:val="32"/>
-        </w:rPr>
-        <w:t>Camp Registration Form</w:t>
+        <w:t xml:space="preserve"> Camp Registration Form</w:t>
       </w:r>
     </w:p>
     <w:p>
@@ -1751,6 +1741,142 @@
               </w:rPr>
               <w:t xml:space="preserve"> 14</w:t>
             </w:r>
+          </w:p>
+        </w:tc>
+        <w:tc>
+          <w:tcPr>
+            <w:tcW w:w="2070" w:type="dxa"/>
+            <w:vAlign w:val="center"/>
+          </w:tcPr>
+          <w:p>
+            <w:pPr>
+              <w:ind w:hanging="990"/>
+              <w:jc w:val="center"/>
+              <w:rPr>
+                <w:noProof/>
+                <w:sz w:val="44"/>
+                <w:szCs w:val="44"/>
+              </w:rPr>
+            </w:pPr>
+            <w:r>
+              <w:rPr>
+                <w:rFonts w:ascii="Menlo Regular" w:eastAsia="ＭＳ ゴシック" w:hAnsi="Menlo Regular" w:cs="Menlo Regular"/>
+                <w:color w:val="000000"/>
+                <w:sz w:val="44"/>
+                <w:szCs w:val="44"/>
+              </w:rPr>
+              <w:t>☐</w:t>
+            </w:r>
+          </w:p>
+        </w:tc>
+        <w:tc>
+          <w:tcPr>
+            <w:tcW w:w="2250" w:type="dxa"/>
+            <w:vAlign w:val="center"/>
+          </w:tcPr>
+          <w:p>
+            <w:pPr>
+              <w:ind w:hanging="990"/>
+              <w:jc w:val="center"/>
+              <w:rPr>
+                <w:noProof/>
+                <w:sz w:val="44"/>
+                <w:szCs w:val="44"/>
+              </w:rPr>
+            </w:pPr>
+            <w:r>
+              <w:rPr>
+                <w:rFonts w:ascii="Menlo Regular" w:eastAsia="ＭＳ ゴシック" w:hAnsi="Menlo Regular" w:cs="Menlo Regular"/>
+                <w:color w:val="000000"/>
+                <w:sz w:val="44"/>
+                <w:szCs w:val="44"/>
+              </w:rPr>
+              <w:t>☐</w:t>
+            </w:r>
+          </w:p>
+        </w:tc>
+        <w:tc>
+          <w:tcPr>
+            <w:tcW w:w="2272" w:type="dxa"/>
+            <w:vAlign w:val="center"/>
+          </w:tcPr>
+          <w:p>
+            <w:pPr>
+              <w:ind w:hanging="990"/>
+              <w:jc w:val="center"/>
+              <w:rPr>
+                <w:noProof/>
+                <w:sz w:val="44"/>
+                <w:szCs w:val="44"/>
+              </w:rPr>
+            </w:pPr>
+            <w:r>
+              <w:rPr>
+                <w:rFonts w:ascii="Menlo Regular" w:eastAsia="ＭＳ ゴシック" w:hAnsi="Menlo Regular" w:cs="Menlo Regular"/>
+                <w:color w:val="000000"/>
+                <w:sz w:val="44"/>
+                <w:szCs w:val="44"/>
+              </w:rPr>
+              <w:t>☐</w:t>
+            </w:r>
+          </w:p>
+        </w:tc>
+      </w:tr>
+      <w:tr>
+        <w:trPr>
+          <w:trHeight w:val="284"/>
+        </w:trPr>
+        <w:tc>
+          <w:tcPr>
+            <w:tcW w:w="3600" w:type="dxa"/>
+            <w:vAlign w:val="center"/>
+          </w:tcPr>
+          <w:p>
+            <w:pPr>
+              <w:ind w:hanging="990"/>
+              <w:jc w:val="center"/>
+              <w:rPr>
+                <w:noProof/>
+              </w:rPr>
+            </w:pPr>
+            <w:r>
+              <w:rPr>
+                <w:noProof/>
+              </w:rPr>
+              <w:t>Week 3</w:t>
+            </w:r>
+            <w:r>
+              <w:rPr>
+                <w:noProof/>
+              </w:rPr>
+              <w:t xml:space="preserve">: Apr </w:t>
+            </w:r>
+            <w:r>
+              <w:rPr>
+                <w:noProof/>
+              </w:rPr>
+              <w:t>17</w:t>
+            </w:r>
+            <w:r>
+              <w:rPr>
+                <w:noProof/>
+              </w:rPr>
+              <w:t xml:space="preserve"> -</w:t>
+            </w:r>
+            <w:r>
+              <w:rPr>
+                <w:noProof/>
+              </w:rPr>
+              <w:t xml:space="preserve"> </w:t>
+            </w:r>
+            <w:r>
+              <w:rPr>
+                <w:noProof/>
+              </w:rPr>
+              <w:t>21</w:t>
+            </w:r>
+            <w:bookmarkStart w:id="0" w:name="_GoBack"/>
+            <w:bookmarkEnd w:id="0"/>
           </w:p>
         </w:tc>
         <w:tc>

</xml_diff>